<commit_message>
FOCUS 2 - analisi generale
</commit_message>
<xml_diff>
--- a/scaletta.docx
+++ b/scaletta.docx
@@ -32,11 +32,9 @@
           <w:numId w:val="1"/>
         </w:numPr>
       </w:pPr>
-      <w:proofErr w:type="gramStart"/>
       <w:r>
         <w:t>Trend temporale</w:t>
       </w:r>
-      <w:proofErr w:type="gramEnd"/>
     </w:p>
     <w:p>
       <w:pPr>
@@ -795,37 +793,6 @@
           <w:szCs w:val="18"/>
         </w:rPr>
         <w:t>= PFNOCOLL</w:t>
-      </w:r>
-    </w:p>
-    <w:p>
-      <w:pPr>
-        <w:rPr>
-          <w:sz w:val="18"/>
-          <w:szCs w:val="18"/>
-        </w:rPr>
-      </w:pPr>
-    </w:p>
-    <w:p>
-      <w:pPr>
-        <w:rPr>
-          <w:sz w:val="18"/>
-          <w:szCs w:val="18"/>
-        </w:rPr>
-      </w:pPr>
-    </w:p>
-    <w:p>
-      <w:pPr>
-        <w:rPr>
-          <w:sz w:val="18"/>
-          <w:szCs w:val="18"/>
-        </w:rPr>
-      </w:pPr>
-      <w:r>
-        <w:rPr>
-          <w:sz w:val="18"/>
-          <w:szCs w:val="18"/>
-        </w:rPr>
-        <w:t>DIVISIONE LAVORO:</w:t>
       </w:r>
     </w:p>
     <w:p>

</xml_diff>